<commit_message>
Update readme y archivo de estructura
</commit_message>
<xml_diff>
--- a/lineamientos/4K1_ISW_G3_Lineamiento_estructura_y_reglas_de_nombrado.docx
+++ b/lineamientos/4K1_ISW_G3_Lineamiento_estructura_y_reglas_de_nombrado.docx
@@ -1000,7 +1000,7 @@
     <w:tbl>
       <w:tblPr>
         <w:tblStyle w:val="a"/>
-        <w:tblW w:w="9639" w:type="dxa"/>
+        <w:tblW w:w="9923" w:type="dxa"/>
         <w:tblInd w:w="-10" w:type="dxa"/>
         <w:tblBorders>
           <w:top w:val="single" w:sz="8" w:space="0" w:color="000000"/>
@@ -1014,14 +1014,14 @@
         <w:tblLook w:val="0600" w:firstRow="0" w:lastRow="0" w:firstColumn="0" w:lastColumn="0" w:noHBand="1" w:noVBand="1"/>
       </w:tblPr>
       <w:tblGrid>
-        <w:gridCol w:w="2410"/>
-        <w:gridCol w:w="3402"/>
-        <w:gridCol w:w="3827"/>
+        <w:gridCol w:w="1843"/>
+        <w:gridCol w:w="4111"/>
+        <w:gridCol w:w="3969"/>
       </w:tblGrid>
       <w:tr>
         <w:tc>
           <w:tcPr>
-            <w:tcW w:w="2410" w:type="dxa"/>
+            <w:tcW w:w="1843" w:type="dxa"/>
             <w:shd w:val="clear" w:color="auto" w:fill="auto"/>
             <w:tcMar>
               <w:top w:w="100" w:type="dxa"/>
@@ -1041,6 +1041,7 @@
                 <w:between w:val="nil"/>
               </w:pBdr>
               <w:spacing w:line="240" w:lineRule="auto"/>
+              <w:jc w:val="center"/>
               <w:rPr>
                 <w:b/>
                 <w:bCs/>
@@ -1057,7 +1058,7 @@
         </w:tc>
         <w:tc>
           <w:tcPr>
-            <w:tcW w:w="3402" w:type="dxa"/>
+            <w:tcW w:w="4111" w:type="dxa"/>
             <w:shd w:val="clear" w:color="auto" w:fill="auto"/>
             <w:tcMar>
               <w:top w:w="100" w:type="dxa"/>
@@ -1077,6 +1078,7 @@
                 <w:between w:val="nil"/>
               </w:pBdr>
               <w:spacing w:line="240" w:lineRule="auto"/>
+              <w:jc w:val="center"/>
               <w:rPr>
                 <w:b/>
                 <w:bCs/>
@@ -1093,7 +1095,7 @@
         </w:tc>
         <w:tc>
           <w:tcPr>
-            <w:tcW w:w="3827" w:type="dxa"/>
+            <w:tcW w:w="3969" w:type="dxa"/>
             <w:shd w:val="clear" w:color="auto" w:fill="auto"/>
             <w:tcMar>
               <w:top w:w="100" w:type="dxa"/>
@@ -1113,6 +1115,7 @@
                 <w:between w:val="nil"/>
               </w:pBdr>
               <w:spacing w:line="240" w:lineRule="auto"/>
+              <w:jc w:val="center"/>
               <w:rPr>
                 <w:b/>
                 <w:bCs/>
@@ -1131,7 +1134,7 @@
       <w:tr>
         <w:tc>
           <w:tcPr>
-            <w:tcW w:w="2410" w:type="dxa"/>
+            <w:tcW w:w="1843" w:type="dxa"/>
             <w:shd w:val="clear" w:color="auto" w:fill="auto"/>
             <w:tcMar>
               <w:top w:w="100" w:type="dxa"/>
@@ -1162,7 +1165,7 @@
         </w:tc>
         <w:tc>
           <w:tcPr>
-            <w:tcW w:w="3402" w:type="dxa"/>
+            <w:tcW w:w="4111" w:type="dxa"/>
             <w:shd w:val="clear" w:color="auto" w:fill="auto"/>
             <w:tcMar>
               <w:top w:w="100" w:type="dxa"/>
@@ -1215,7 +1218,7 @@
         </w:tc>
         <w:tc>
           <w:tcPr>
-            <w:tcW w:w="3827" w:type="dxa"/>
+            <w:tcW w:w="3969" w:type="dxa"/>
             <w:shd w:val="clear" w:color="auto" w:fill="auto"/>
             <w:tcMar>
               <w:top w:w="100" w:type="dxa"/>
@@ -1259,7 +1262,7 @@
       <w:tr>
         <w:tc>
           <w:tcPr>
-            <w:tcW w:w="2410" w:type="dxa"/>
+            <w:tcW w:w="1843" w:type="dxa"/>
             <w:shd w:val="clear" w:color="auto" w:fill="auto"/>
             <w:tcMar>
               <w:top w:w="100" w:type="dxa"/>
@@ -1287,7 +1290,7 @@
         </w:tc>
         <w:tc>
           <w:tcPr>
-            <w:tcW w:w="3402" w:type="dxa"/>
+            <w:tcW w:w="4111" w:type="dxa"/>
             <w:shd w:val="clear" w:color="auto" w:fill="auto"/>
             <w:tcMar>
               <w:top w:w="100" w:type="dxa"/>
@@ -1320,7 +1323,7 @@
         </w:tc>
         <w:tc>
           <w:tcPr>
-            <w:tcW w:w="3827" w:type="dxa"/>
+            <w:tcW w:w="3969" w:type="dxa"/>
             <w:shd w:val="clear" w:color="auto" w:fill="auto"/>
             <w:tcMar>
               <w:top w:w="100" w:type="dxa"/>
@@ -1364,7 +1367,7 @@
         </w:trPr>
         <w:tc>
           <w:tcPr>
-            <w:tcW w:w="2410" w:type="dxa"/>
+            <w:tcW w:w="1843" w:type="dxa"/>
             <w:shd w:val="clear" w:color="auto" w:fill="auto"/>
             <w:tcMar>
               <w:top w:w="100" w:type="dxa"/>
@@ -1384,7 +1387,7 @@
         </w:tc>
         <w:tc>
           <w:tcPr>
-            <w:tcW w:w="3402" w:type="dxa"/>
+            <w:tcW w:w="4111" w:type="dxa"/>
             <w:shd w:val="clear" w:color="auto" w:fill="auto"/>
             <w:tcMar>
               <w:top w:w="100" w:type="dxa"/>
@@ -1422,7 +1425,7 @@
         </w:tc>
         <w:tc>
           <w:tcPr>
-            <w:tcW w:w="3827" w:type="dxa"/>
+            <w:tcW w:w="3969" w:type="dxa"/>
             <w:shd w:val="clear" w:color="auto" w:fill="auto"/>
             <w:tcMar>
               <w:top w:w="100" w:type="dxa"/>
@@ -1463,7 +1466,7 @@
       <w:tr>
         <w:tc>
           <w:tcPr>
-            <w:tcW w:w="2410" w:type="dxa"/>
+            <w:tcW w:w="1843" w:type="dxa"/>
             <w:shd w:val="clear" w:color="auto" w:fill="auto"/>
             <w:tcMar>
               <w:top w:w="100" w:type="dxa"/>
@@ -1491,7 +1494,7 @@
         </w:tc>
         <w:tc>
           <w:tcPr>
-            <w:tcW w:w="3402" w:type="dxa"/>
+            <w:tcW w:w="4111" w:type="dxa"/>
             <w:shd w:val="clear" w:color="auto" w:fill="auto"/>
             <w:tcMar>
               <w:top w:w="100" w:type="dxa"/>
@@ -1537,7 +1540,7 @@
         </w:tc>
         <w:tc>
           <w:tcPr>
-            <w:tcW w:w="3827" w:type="dxa"/>
+            <w:tcW w:w="3969" w:type="dxa"/>
             <w:shd w:val="clear" w:color="auto" w:fill="auto"/>
             <w:tcMar>
               <w:top w:w="100" w:type="dxa"/>
@@ -1578,7 +1581,7 @@
       <w:tr>
         <w:tc>
           <w:tcPr>
-            <w:tcW w:w="2410" w:type="dxa"/>
+            <w:tcW w:w="1843" w:type="dxa"/>
             <w:shd w:val="clear" w:color="auto" w:fill="auto"/>
             <w:tcMar>
               <w:top w:w="100" w:type="dxa"/>
@@ -1606,7 +1609,7 @@
         </w:tc>
         <w:tc>
           <w:tcPr>
-            <w:tcW w:w="3402" w:type="dxa"/>
+            <w:tcW w:w="4111" w:type="dxa"/>
             <w:shd w:val="clear" w:color="auto" w:fill="auto"/>
             <w:tcMar>
               <w:top w:w="100" w:type="dxa"/>
@@ -1658,7 +1661,7 @@
         </w:tc>
         <w:tc>
           <w:tcPr>
-            <w:tcW w:w="3827" w:type="dxa"/>
+            <w:tcW w:w="3969" w:type="dxa"/>
             <w:shd w:val="clear" w:color="auto" w:fill="auto"/>
             <w:tcMar>
               <w:top w:w="100" w:type="dxa"/>
@@ -1677,17 +1680,6 @@
             <w:r>
               <w:t>ractico/</w:t>
             </w:r>
-            <w:proofErr w:type="spellStart"/>
-            <w:r>
-              <w:t>t</w:t>
-            </w:r>
-            <w:r>
-              <w:t>rabajos_prácticos</w:t>
-            </w:r>
-            <w:proofErr w:type="spellEnd"/>
-            <w:r>
-              <w:t>/</w:t>
-            </w:r>
             <w:r>
               <w:t>e</w:t>
             </w:r>
@@ -1700,7 +1692,7 @@
       <w:tr>
         <w:tc>
           <w:tcPr>
-            <w:tcW w:w="2410" w:type="dxa"/>
+            <w:tcW w:w="1843" w:type="dxa"/>
             <w:shd w:val="clear" w:color="auto" w:fill="auto"/>
             <w:tcMar>
               <w:top w:w="100" w:type="dxa"/>
@@ -1728,7 +1720,7 @@
         </w:tc>
         <w:tc>
           <w:tcPr>
-            <w:tcW w:w="3402" w:type="dxa"/>
+            <w:tcW w:w="4111" w:type="dxa"/>
             <w:shd w:val="clear" w:color="auto" w:fill="auto"/>
             <w:tcMar>
               <w:top w:w="100" w:type="dxa"/>
@@ -1774,7 +1766,7 @@
         </w:tc>
         <w:tc>
           <w:tcPr>
-            <w:tcW w:w="3827" w:type="dxa"/>
+            <w:tcW w:w="3969" w:type="dxa"/>
             <w:shd w:val="clear" w:color="auto" w:fill="auto"/>
             <w:tcMar>
               <w:top w:w="100" w:type="dxa"/>
@@ -1785,24 +1777,13 @@
           </w:tcPr>
           <w:p>
             <w:r>
-              <w:t>ISW_G3_4K1/Practico/</w:t>
-            </w:r>
-            <w:proofErr w:type="spellStart"/>
-            <w:r>
-              <w:t>t</w:t>
-            </w:r>
-            <w:r>
-              <w:t>rabajos_pr</w:t>
-            </w:r>
-            <w:r>
-              <w:t>a</w:t>
-            </w:r>
-            <w:r>
-              <w:t>cticos</w:t>
-            </w:r>
-            <w:proofErr w:type="spellEnd"/>
-            <w:r>
-              <w:t>/</w:t>
+              <w:t>ISW_G3_4K1/</w:t>
+            </w:r>
+            <w:r>
+              <w:t>p</w:t>
+            </w:r>
+            <w:r>
+              <w:t>ractico/</w:t>
             </w:r>
             <w:proofErr w:type="spellStart"/>
             <w:r>
@@ -1827,7 +1808,7 @@
       <w:tr>
         <w:tc>
           <w:tcPr>
-            <w:tcW w:w="2410" w:type="dxa"/>
+            <w:tcW w:w="1843" w:type="dxa"/>
             <w:shd w:val="clear" w:color="auto" w:fill="auto"/>
             <w:tcMar>
               <w:top w:w="100" w:type="dxa"/>
@@ -1855,7 +1836,7 @@
         </w:tc>
         <w:tc>
           <w:tcPr>
-            <w:tcW w:w="3402" w:type="dxa"/>
+            <w:tcW w:w="4111" w:type="dxa"/>
             <w:shd w:val="clear" w:color="auto" w:fill="auto"/>
             <w:tcMar>
               <w:top w:w="100" w:type="dxa"/>
@@ -1887,7 +1868,7 @@
         </w:tc>
         <w:tc>
           <w:tcPr>
-            <w:tcW w:w="3827" w:type="dxa"/>
+            <w:tcW w:w="3969" w:type="dxa"/>
             <w:shd w:val="clear" w:color="auto" w:fill="auto"/>
             <w:tcMar>
               <w:top w:w="100" w:type="dxa"/>
@@ -1912,7 +1893,7 @@
       <w:tr>
         <w:tc>
           <w:tcPr>
-            <w:tcW w:w="2410" w:type="dxa"/>
+            <w:tcW w:w="1843" w:type="dxa"/>
             <w:shd w:val="clear" w:color="auto" w:fill="auto"/>
             <w:tcMar>
               <w:top w:w="100" w:type="dxa"/>
@@ -1940,7 +1921,7 @@
         </w:tc>
         <w:tc>
           <w:tcPr>
-            <w:tcW w:w="3402" w:type="dxa"/>
+            <w:tcW w:w="4111" w:type="dxa"/>
             <w:shd w:val="clear" w:color="auto" w:fill="auto"/>
             <w:tcMar>
               <w:top w:w="100" w:type="dxa"/>
@@ -1972,7 +1953,7 @@
         </w:tc>
         <w:tc>
           <w:tcPr>
-            <w:tcW w:w="3827" w:type="dxa"/>
+            <w:tcW w:w="3969" w:type="dxa"/>
             <w:shd w:val="clear" w:color="auto" w:fill="auto"/>
             <w:tcMar>
               <w:top w:w="100" w:type="dxa"/>
@@ -2890,13 +2871,7 @@
         <w:rPr>
           <w:lang w:val="en-US"/>
         </w:rPr>
-        <w:t>4K1_ISW_G3_Bibliografia_</w:t>
-      </w:r>
-      <w:r>
-        <w:rPr>
-          <w:lang w:val="en-US"/>
-        </w:rPr>
-        <w:t>Agile_TESTING_-_A_Practical_Guide_For</w:t>
+        <w:t>4K1_ISW_G3_Bibliografia_Agile_TESTING_-_A_Practical_Guide_For</w:t>
       </w:r>
       <w:r>
         <w:rPr>

</xml_diff>